<commit_message>
deleted NameID file and added the contents to StoryChanges, added 'the end' message
</commit_message>
<xml_diff>
--- a/StoryChanges.docx
+++ b/StoryChanges.docx
@@ -7,6 +7,22 @@
         <w:pStyle w:val="NormalWeb"/>
       </w:pPr>
       <w:r>
+        <w:t>Name: Almada Putra Alamsyah</w:t>
+      </w:r>
+    </w:p>
+    <w:p>
+      <w:pPr>
+        <w:pStyle w:val="NormalWeb"/>
+      </w:pPr>
+      <w:r>
+        <w:t>Student ID: 2301961292</w:t>
+      </w:r>
+    </w:p>
+    <w:p>
+      <w:pPr>
+        <w:pStyle w:val="NormalWeb"/>
+      </w:pPr>
+      <w:r>
         <w:t>Once upon a time, there was an ant who worked hard all summer gathering food for the winter. She stored grain, seeds, and nuts in her anthill to last through the cold months ahead.</w:t>
       </w:r>
     </w:p>
@@ -150,6 +166,23 @@
           <w:szCs w:val="24"/>
         </w:rPr>
         <w:t>Since then, the grasshopper also tried his best to store food for winter like the ant and helped each other if someone is struggling.</w:t>
+      </w:r>
+    </w:p>
+    <w:p>
+      <w:pPr>
+        <w:rPr>
+          <w:rFonts w:ascii="Times New Roman" w:hAnsi="Times New Roman" w:cs="Times New Roman"/>
+          <w:sz w:val="24"/>
+          <w:szCs w:val="24"/>
+        </w:rPr>
+      </w:pPr>
+      <w:r>
+        <w:rPr>
+          <w:rFonts w:ascii="Times New Roman" w:hAnsi="Times New Roman" w:cs="Times New Roman"/>
+          <w:sz w:val="24"/>
+          <w:szCs w:val="24"/>
+        </w:rPr>
+        <w:t>The End</w:t>
       </w:r>
     </w:p>
     <w:sectPr>

</xml_diff>